<commit_message>
Content shifting to next page issue fixed, Data directory removed
</commit_message>
<xml_diff>
--- a/ContractApplikation/PrototypeVertrag.docx
+++ b/ContractApplikation/PrototypeVertrag.docx
@@ -625,7 +625,7 @@
           <w:noProof/>
           <w:sz w:val="16"/>
         </w:rPr>
-        <w:t>23.03.2018</w:t>
+        <w:t>26.03.2018</w:t>
       </w:r>
       <w:r>
         <w:rPr>
@@ -3447,14 +3447,12 @@
         <w:rPr>
           <w:sz w:val="22"/>
           <w:szCs w:val="22"/>
-          <w:lang w:val="en-US"/>
         </w:rPr>
       </w:pPr>
       <w:r>
         <w:rPr>
           <w:sz w:val="22"/>
           <w:szCs w:val="22"/>
-          <w:lang w:val="en-US"/>
         </w:rPr>
         <w:t>FERCHAU Engineering GmbH</w:t>
       </w:r>
@@ -3465,7 +3463,6 @@
         <w:rPr>
           <w:sz w:val="22"/>
           <w:szCs w:val="22"/>
-          <w:lang w:val="en-US"/>
         </w:rPr>
       </w:pPr>
       <w:r>
@@ -3543,7 +3540,6 @@
         <w:rPr>
           <w:sz w:val="22"/>
           <w:szCs w:val="22"/>
-          <w:lang w:val="en-US"/>
         </w:rPr>
       </w:pPr>
     </w:p>
@@ -3552,7 +3548,6 @@
         <w:rPr>
           <w:sz w:val="22"/>
           <w:szCs w:val="22"/>
-          <w:lang w:val="en-US"/>
         </w:rPr>
         <w:alias w:val="Vollmacht"/>
         <w:tag w:val="Vollmacht"/>
@@ -3576,26 +3571,14 @@
             <w:rPr>
               <w:sz w:val="22"/>
               <w:szCs w:val="22"/>
-              <w:lang w:val="en-US"/>
             </w:rPr>
           </w:pPr>
-          <w:proofErr w:type="gramStart"/>
           <w:r>
             <w:rPr>
               <w:sz w:val="22"/>
               <w:szCs w:val="22"/>
-              <w:lang w:val="en-US"/>
             </w:rPr>
-            <w:t>i</w:t>
-          </w:r>
-          <w:proofErr w:type="gramEnd"/>
-          <w:r>
-            <w:rPr>
-              <w:sz w:val="22"/>
-              <w:szCs w:val="22"/>
-              <w:lang w:val="en-US"/>
-            </w:rPr>
-            <w:t>. V.</w:t>
+            <w:t>i. V.</w:t>
           </w:r>
         </w:p>
       </w:sdtContent>
@@ -3606,7 +3589,6 @@
         <w:rPr>
           <w:sz w:val="22"/>
           <w:szCs w:val="22"/>
-          <w:lang w:val="en-US"/>
         </w:rPr>
       </w:pPr>
     </w:p>
@@ -6934,14 +6916,12 @@
       <w:pPr>
         <w:ind w:left="426"/>
       </w:pPr>
-      <w:bookmarkStart w:id="75" w:name="_GoBack"/>
-      <w:bookmarkEnd w:id="75"/>
     </w:p>
     <w:p>
       <w:pPr>
         <w:ind w:left="426"/>
       </w:pPr>
-      <w:bookmarkStart w:id="76" w:name="TabelleKosten"/>
+      <w:bookmarkStart w:id="75" w:name="TabelleKosten"/>
       <w:r>
         <w:t>[</w:t>
       </w:r>
@@ -6954,7 +6934,7 @@
         <w:t>]</w:t>
       </w:r>
     </w:p>
-    <w:bookmarkEnd w:id="76"/>
+    <w:bookmarkEnd w:id="75"/>
     <w:p>
       <w:pPr>
         <w:ind w:left="426"/>
@@ -7000,7 +6980,7 @@
           </w:ffData>
         </w:fldChar>
       </w:r>
-      <w:bookmarkStart w:id="77" w:name="AGB_Text"/>
+      <w:bookmarkStart w:id="76" w:name="AGB_Text"/>
       <w:r>
         <w:rPr>
           <w:rStyle w:val="Hervorhebung"/>
@@ -7045,31 +7025,31 @@
         </w:rPr>
         <w:fldChar w:fldCharType="end"/>
       </w:r>
-      <w:bookmarkEnd w:id="77"/>
+      <w:bookmarkEnd w:id="76"/>
     </w:p>
     <w:p>
       <w:pPr>
         <w:pStyle w:val="berschrift2"/>
         <w:ind w:left="426" w:hanging="426"/>
       </w:pPr>
-      <w:bookmarkStart w:id="78" w:name="_Toc372806279"/>
-      <w:bookmarkStart w:id="79" w:name="_Toc372807720"/>
-      <w:bookmarkStart w:id="80" w:name="_Toc372808301"/>
-      <w:bookmarkStart w:id="81" w:name="_Toc454977906"/>
-      <w:bookmarkStart w:id="82" w:name="_Toc372806280"/>
-      <w:bookmarkStart w:id="83" w:name="_Toc372807721"/>
-      <w:bookmarkStart w:id="84" w:name="_Toc372808302"/>
-      <w:bookmarkStart w:id="85" w:name="_Toc454977907"/>
+      <w:bookmarkStart w:id="77" w:name="_Toc372806279"/>
+      <w:bookmarkStart w:id="78" w:name="_Toc372807720"/>
+      <w:bookmarkStart w:id="79" w:name="_Toc372808301"/>
+      <w:bookmarkStart w:id="80" w:name="_Toc454977906"/>
+      <w:bookmarkStart w:id="81" w:name="_Toc372806280"/>
+      <w:bookmarkStart w:id="82" w:name="_Toc372807721"/>
+      <w:bookmarkStart w:id="83" w:name="_Toc372808302"/>
+      <w:bookmarkStart w:id="84" w:name="_Toc454977907"/>
       <w:bookmarkEnd w:id="72"/>
       <w:bookmarkEnd w:id="73"/>
       <w:bookmarkEnd w:id="74"/>
       <w:r>
         <w:t>Geltungsreihenfolge</w:t>
       </w:r>
+      <w:bookmarkEnd w:id="77"/>
       <w:bookmarkEnd w:id="78"/>
       <w:bookmarkEnd w:id="79"/>
       <w:bookmarkEnd w:id="80"/>
-      <w:bookmarkEnd w:id="81"/>
     </w:p>
     <w:p>
       <w:pPr>
@@ -7238,16 +7218,42 @@
     </w:p>
     <w:p>
       <w:pPr>
+        <w:pStyle w:val="Text"/>
+        <w:rPr>
+          <w:rStyle w:val="Hervorhebung"/>
+          <w:i w:val="0"/>
+          <w:iCs w:val="0"/>
+          <w:color w:val="262626" w:themeColor="text1" w:themeTint="D9"/>
+          <w:sz w:val="20"/>
+        </w:rPr>
+      </w:pPr>
+    </w:p>
+    <w:p>
+      <w:pPr>
+        <w:pStyle w:val="Text"/>
+        <w:rPr>
+          <w:rStyle w:val="Hervorhebung"/>
+          <w:i w:val="0"/>
+          <w:iCs w:val="0"/>
+          <w:color w:val="262626" w:themeColor="text1" w:themeTint="D9"/>
+          <w:sz w:val="20"/>
+        </w:rPr>
+      </w:pPr>
+      <w:bookmarkStart w:id="85" w:name="_GoBack"/>
+      <w:bookmarkEnd w:id="85"/>
+    </w:p>
+    <w:p>
+      <w:pPr>
         <w:pStyle w:val="berschrift2"/>
         <w:ind w:left="426" w:hanging="426"/>
       </w:pPr>
       <w:r>
         <w:t>Angebotsbindung</w:t>
       </w:r>
+      <w:bookmarkEnd w:id="81"/>
       <w:bookmarkEnd w:id="82"/>
       <w:bookmarkEnd w:id="83"/>
       <w:bookmarkEnd w:id="84"/>
-      <w:bookmarkEnd w:id="85"/>
     </w:p>
     <w:sdt>
       <w:sdtPr>
@@ -7391,7 +7397,10 @@
           <w:sz w:val="20"/>
         </w:rPr>
       </w:pPr>
-      <w:r>
+    </w:p>
+    <w:p>
+      <w:pPr>
+        <w:pStyle w:val="Text"/>
         <w:rPr>
           <w:rStyle w:val="Hervorhebung"/>
           <w:i w:val="0"/>
@@ -7399,8 +7408,7 @@
           <w:color w:val="262626" w:themeColor="text1" w:themeTint="D9"/>
           <w:sz w:val="20"/>
         </w:rPr>
-        <w:br w:type="page"/>
-      </w:r>
+      </w:pPr>
     </w:p>
     <w:p>
       <w:pPr>
@@ -7413,10 +7421,7 @@
           <w:sz w:val="20"/>
         </w:rPr>
       </w:pPr>
-    </w:p>
-    <w:p>
-      <w:pPr>
-        <w:pStyle w:val="Text"/>
+      <w:r>
         <w:rPr>
           <w:rStyle w:val="Hervorhebung"/>
           <w:i w:val="0"/>
@@ -7424,15 +7429,7 @@
           <w:color w:val="262626" w:themeColor="text1" w:themeTint="D9"/>
           <w:sz w:val="20"/>
         </w:rPr>
-      </w:pPr>
-      <w:r>
-        <w:rPr>
-          <w:rStyle w:val="Hervorhebung"/>
-          <w:i w:val="0"/>
-          <w:iCs w:val="0"/>
-          <w:color w:val="262626" w:themeColor="text1" w:themeTint="D9"/>
-          <w:sz w:val="20"/>
-        </w:rPr>
+        <w:lastRenderedPageBreak/>
         <w:t>Mit freundlichen Grüßen</w:t>
       </w:r>
     </w:p>
@@ -13599,6 +13596,7 @@
     <w:rsid w:val="00B87121"/>
     <w:rsid w:val="00BB79EB"/>
     <w:rsid w:val="00BE2AEE"/>
+    <w:rsid w:val="00CA07F7"/>
     <w:rsid w:val="00CA1DA5"/>
     <w:rsid w:val="00CC1B22"/>
     <w:rsid w:val="00CF14F9"/>
@@ -14659,7 +14657,7 @@
 </file>
 
 <file path=customXml/itemProps2.xml><?xml version="1.0" encoding="utf-8"?>
-<ds:datastoreItem xmlns:ds="http://schemas.openxmlformats.org/officeDocument/2006/customXml" ds:itemID="{C2AE1D72-64DB-4064-861E-47ADCF1550F4}">
+<ds:datastoreItem xmlns:ds="http://schemas.openxmlformats.org/officeDocument/2006/customXml" ds:itemID="{7385906B-B55B-43CF-B08D-2ED14A01E67F}">
   <ds:schemaRefs>
     <ds:schemaRef ds:uri="http://schemas.openxmlformats.org/officeDocument/2006/bibliography"/>
   </ds:schemaRefs>

</xml_diff>